<commit_message>
Removing tables and adding more info in figures.
</commit_message>
<xml_diff>
--- a/Moving temporal window - HESS/corrections/5 - Reply to referee 1.docx
+++ b/Moving temporal window - HESS/corrections/5 - Reply to referee 1.docx
@@ -1,6 +1,6 @@
 
 <file path=word/document.xml><?xml version="1.0" encoding="utf-8"?>
-<w:document xmlns:wpc="http://schemas.microsoft.com/office/word/2010/wordprocessingCanvas" xmlns:cx="http://schemas.microsoft.com/office/drawing/2014/chartex" xmlns:cx1="http://schemas.microsoft.com/office/drawing/2015/9/8/chartex" xmlns:cx2="http://schemas.microsoft.com/office/drawing/2015/10/21/chartex" xmlns:mc="http://schemas.openxmlformats.org/markup-compatibility/2006" xmlns:o="urn:schemas-microsoft-com:office:office" xmlns:r="http://schemas.openxmlformats.org/officeDocument/2006/relationships" xmlns:m="http://schemas.openxmlformats.org/officeDocument/2006/math" xmlns:v="urn:schemas-microsoft-com:vml" xmlns:wp14="http://schemas.microsoft.com/office/word/2010/wordprocessingDrawing" xmlns:wp="http://schemas.openxmlformats.org/drawingml/2006/wordprocessingDrawing" xmlns:w10="urn:schemas-microsoft-com:office:word" xmlns:w="http://schemas.openxmlformats.org/wordprocessingml/2006/main" xmlns:w14="http://schemas.microsoft.com/office/word/2010/wordml" xmlns:w15="http://schemas.microsoft.com/office/word/2012/wordml" xmlns:w16se="http://schemas.microsoft.com/office/word/2015/wordml/symex" xmlns:wpg="http://schemas.microsoft.com/office/word/2010/wordprocessingGroup" xmlns:wpi="http://schemas.microsoft.com/office/word/2010/wordprocessingInk" xmlns:wne="http://schemas.microsoft.com/office/word/2006/wordml" xmlns:wps="http://schemas.microsoft.com/office/word/2010/wordprocessingShape" mc:Ignorable="w14 w15 w16se wp14">
+<w:document xmlns:wpc="http://schemas.microsoft.com/office/word/2010/wordprocessingCanvas" xmlns:cx="http://schemas.microsoft.com/office/drawing/2014/chartex" xmlns:cx1="http://schemas.microsoft.com/office/drawing/2015/9/8/chartex" xmlns:mc="http://schemas.openxmlformats.org/markup-compatibility/2006" xmlns:o="urn:schemas-microsoft-com:office:office" xmlns:r="http://schemas.openxmlformats.org/officeDocument/2006/relationships" xmlns:m="http://schemas.openxmlformats.org/officeDocument/2006/math" xmlns:v="urn:schemas-microsoft-com:vml" xmlns:wp14="http://schemas.microsoft.com/office/word/2010/wordprocessingDrawing" xmlns:wp="http://schemas.openxmlformats.org/drawingml/2006/wordprocessingDrawing" xmlns:w10="urn:schemas-microsoft-com:office:word" xmlns:w="http://schemas.openxmlformats.org/wordprocessingml/2006/main" xmlns:w14="http://schemas.microsoft.com/office/word/2010/wordml" xmlns:w15="http://schemas.microsoft.com/office/word/2012/wordml" xmlns:w16se="http://schemas.microsoft.com/office/word/2015/wordml/symex" xmlns:wpg="http://schemas.microsoft.com/office/word/2010/wordprocessingGroup" xmlns:wpi="http://schemas.microsoft.com/office/word/2010/wordprocessingInk" xmlns:wne="http://schemas.microsoft.com/office/word/2006/wordml" xmlns:wps="http://schemas.microsoft.com/office/word/2010/wordprocessingShape" mc:Ignorable="w14 w15 w16se wp14">
   <w:body>
     <w:p>
       <w:pPr>
@@ -98,8 +98,6 @@
         </w:rPr>
         <w:t>The technical corrections or rephrasing are not discussed here, but will be done.</w:t>
       </w:r>
-      <w:bookmarkStart w:id="0" w:name="_GoBack"/>
-      <w:bookmarkEnd w:id="0"/>
     </w:p>
     <w:p>
       <w:pPr>
@@ -415,7 +413,29 @@
         <w:rPr>
           <w:lang w:val="en-US"/>
         </w:rPr>
-        <w:t xml:space="preserve"> (2004, p. 227). This increase in the number of analog situations results objectively in better performance</w:t>
+        <w:t xml:space="preserve"> (2004, p. 227)</w:t>
+      </w:r>
+      <w:ins w:id="0" w:author="Windows User" w:date="2016-08-24T11:56:00Z">
+        <w:r>
+          <w:rPr>
+            <w:lang w:val="en-US"/>
+          </w:rPr>
+          <w:t>, and we can also s</w:t>
+        </w:r>
+      </w:ins>
+      <w:ins w:id="1" w:author="Windows User" w:date="2016-08-24T11:57:00Z">
+        <w:r>
+          <w:rPr>
+            <w:lang w:val="en-US"/>
+          </w:rPr>
+          <w:t>ee it in Fig.7 of Hamill et al. (2006)</w:t>
+        </w:r>
+      </w:ins>
+      <w:r>
+        <w:rPr>
+          <w:lang w:val="en-US"/>
+        </w:rPr>
+        <w:t>. This increase in the number of analog situations results objectively in better performance</w:t>
       </w:r>
       <w:r>
         <w:rPr>
@@ -433,7 +453,15 @@
         <w:rPr>
           <w:lang w:val="en-US"/>
         </w:rPr>
-        <w:t>. The MTW enriches the pool of available situations, even though they are not fully independent. We will improve the clarity of this analysis. It is true though that the choice of predictors can be improved and auxiliary predictors are missing. The chosen methods are not the most recent ones, but are benchmarks as they have been used by several studies as a references. A note on that will be added.</w:t>
+        <w:t xml:space="preserve">. </w:t>
+      </w:r>
+      <w:bookmarkStart w:id="2" w:name="_GoBack"/>
+      <w:bookmarkEnd w:id="2"/>
+      <w:r>
+        <w:rPr>
+          <w:lang w:val="en-US"/>
+        </w:rPr>
+        <w:t>The MTW enriches the pool of available situations, even though they are not fully independent. We will improve the clarity of this analysis. It is true though that the choice of predictors can be improved and auxiliary predictors are missing. The chosen methods are not the most recent ones, but are benchmarks as they have been used by several studies as a references. A note on that will be added.</w:t>
       </w:r>
     </w:p>
     <w:p>
@@ -500,19 +528,19 @@
         </w:rPr>
         <w:br/>
       </w:r>
-      <w:commentRangeStart w:id="1"/>
+      <w:commentRangeStart w:id="3"/>
       <w:r>
         <w:rPr>
           <w:lang w:val="en-US"/>
         </w:rPr>
         <w:t>…</w:t>
       </w:r>
-      <w:commentRangeEnd w:id="1"/>
+      <w:commentRangeEnd w:id="3"/>
       <w:r>
         <w:rPr>
           <w:rStyle w:val="CommentReference"/>
         </w:rPr>
-        <w:commentReference w:id="1"/>
+        <w:commentReference w:id="3"/>
       </w:r>
     </w:p>
     <w:p>
@@ -538,7 +566,6 @@
         <w:rPr>
           <w:lang w:val="en-US"/>
         </w:rPr>
-        <w:lastRenderedPageBreak/>
         <w:t>conventional notation for the CRPS score</w:t>
       </w:r>
       <w:r>
@@ -711,13 +738,7 @@
         <w:rPr>
           <w:lang w:val="en-US"/>
         </w:rPr>
-        <w:t xml:space="preserve"> </w:t>
-      </w:r>
-      <w:r>
-        <w:rPr>
-          <w:lang w:val="en-US"/>
-        </w:rPr>
-        <w:t>We are very open to change these notations back if the Editor say so.</w:t>
+        <w:t xml:space="preserve"> We are very open to change these notations back if the Editor say so.</w:t>
       </w:r>
     </w:p>
     <w:p>
@@ -851,19 +872,19 @@
         </w:rPr>
         <w:t xml:space="preserve">Sharpness and accuracy: </w:t>
       </w:r>
-      <w:commentRangeStart w:id="2"/>
+      <w:commentRangeStart w:id="4"/>
       <w:r>
         <w:rPr>
           <w:lang w:val="en-US"/>
         </w:rPr>
         <w:t>We will remove the analysis of the sharpness and accuracy, as it brings unneeded complexity without being very instructive.</w:t>
       </w:r>
-      <w:commentRangeEnd w:id="2"/>
+      <w:commentRangeEnd w:id="4"/>
       <w:r>
         <w:rPr>
           <w:rStyle w:val="CommentReference"/>
         </w:rPr>
-        <w:commentReference w:id="2"/>
+        <w:commentReference w:id="4"/>
       </w:r>
     </w:p>
     <w:p>
@@ -885,19 +906,19 @@
           <w:lang w:val="en-US"/>
         </w:rPr>
       </w:pPr>
-      <w:commentRangeStart w:id="3"/>
+      <w:commentRangeStart w:id="5"/>
       <w:r>
         <w:rPr>
           <w:lang w:val="en-US"/>
         </w:rPr>
         <w:t>Figure 11: this figure is complex and not very instructive. It will be removed along with the sharpness and accuracy analysis.</w:t>
       </w:r>
-      <w:commentRangeEnd w:id="3"/>
+      <w:commentRangeEnd w:id="5"/>
       <w:r>
         <w:rPr>
           <w:rStyle w:val="CommentReference"/>
         </w:rPr>
-        <w:commentReference w:id="3"/>
+        <w:commentReference w:id="5"/>
       </w:r>
     </w:p>
     <w:p>
@@ -919,7 +940,7 @@
           <w:lang w:val="en-US"/>
         </w:rPr>
       </w:pPr>
-      <w:commentRangeStart w:id="4"/>
+      <w:commentRangeStart w:id="6"/>
       <w:r>
         <w:rPr>
           <w:lang w:val="en-US"/>
@@ -932,12 +953,12 @@
         </w:rPr>
         <w:t>some unanalyzed data, such as the spatial windows in Tables 3, 4, 7, and 8 in order to group the remaining information. Tables 10 and 11 will also be removed along with the sharpness and accuracy analysis.</w:t>
       </w:r>
-      <w:commentRangeEnd w:id="4"/>
+      <w:commentRangeEnd w:id="6"/>
       <w:r>
         <w:rPr>
           <w:rStyle w:val="CommentReference"/>
         </w:rPr>
-        <w:commentReference w:id="4"/>
+        <w:commentReference w:id="6"/>
       </w:r>
     </w:p>
     <w:p>
@@ -977,8 +998,8 @@
 </file>
 
 <file path=word/comments.xml><?xml version="1.0" encoding="utf-8"?>
-<w:comments xmlns:wpc="http://schemas.microsoft.com/office/word/2010/wordprocessingCanvas" xmlns:cx="http://schemas.microsoft.com/office/drawing/2014/chartex" xmlns:cx1="http://schemas.microsoft.com/office/drawing/2015/9/8/chartex" xmlns:cx2="http://schemas.microsoft.com/office/drawing/2015/10/21/chartex" xmlns:mc="http://schemas.openxmlformats.org/markup-compatibility/2006" xmlns:o="urn:schemas-microsoft-com:office:office" xmlns:r="http://schemas.openxmlformats.org/officeDocument/2006/relationships" xmlns:m="http://schemas.openxmlformats.org/officeDocument/2006/math" xmlns:v="urn:schemas-microsoft-com:vml" xmlns:wp14="http://schemas.microsoft.com/office/word/2010/wordprocessingDrawing" xmlns:wp="http://schemas.openxmlformats.org/drawingml/2006/wordprocessingDrawing" xmlns:w10="urn:schemas-microsoft-com:office:word" xmlns:w="http://schemas.openxmlformats.org/wordprocessingml/2006/main" xmlns:w14="http://schemas.microsoft.com/office/word/2010/wordml" xmlns:w15="http://schemas.microsoft.com/office/word/2012/wordml" xmlns:w16se="http://schemas.microsoft.com/office/word/2015/wordml/symex" xmlns:wpg="http://schemas.microsoft.com/office/word/2010/wordprocessingGroup" xmlns:wpi="http://schemas.microsoft.com/office/word/2010/wordprocessingInk" xmlns:wne="http://schemas.microsoft.com/office/word/2006/wordml" xmlns:wps="http://schemas.microsoft.com/office/word/2010/wordprocessingShape" mc:Ignorable="w14 w15 w16se wp14">
-  <w:comment w:id="1" w:author="Richard Metzger" w:date="2016-08-17T11:23:00Z" w:initials="RM">
+<w:comments xmlns:wpc="http://schemas.microsoft.com/office/word/2010/wordprocessingCanvas" xmlns:cx="http://schemas.microsoft.com/office/drawing/2014/chartex" xmlns:cx1="http://schemas.microsoft.com/office/drawing/2015/9/8/chartex" xmlns:mc="http://schemas.openxmlformats.org/markup-compatibility/2006" xmlns:o="urn:schemas-microsoft-com:office:office" xmlns:r="http://schemas.openxmlformats.org/officeDocument/2006/relationships" xmlns:m="http://schemas.openxmlformats.org/officeDocument/2006/math" xmlns:v="urn:schemas-microsoft-com:vml" xmlns:wp14="http://schemas.microsoft.com/office/word/2010/wordprocessingDrawing" xmlns:wp="http://schemas.openxmlformats.org/drawingml/2006/wordprocessingDrawing" xmlns:w10="urn:schemas-microsoft-com:office:word" xmlns:w="http://schemas.openxmlformats.org/wordprocessingml/2006/main" xmlns:w14="http://schemas.microsoft.com/office/word/2010/wordml" xmlns:w15="http://schemas.microsoft.com/office/word/2012/wordml" xmlns:w16se="http://schemas.microsoft.com/office/word/2015/wordml/symex" xmlns:wpg="http://schemas.microsoft.com/office/word/2010/wordprocessingGroup" xmlns:wpi="http://schemas.microsoft.com/office/word/2010/wordprocessingInk" xmlns:wne="http://schemas.microsoft.com/office/word/2006/wordml" xmlns:wps="http://schemas.microsoft.com/office/word/2010/wordprocessingShape" mc:Ignorable="w14 w15 w16se wp14">
+  <w:comment w:id="3" w:author="Richard Metzger" w:date="2016-08-17T11:23:00Z" w:initials="RM">
     <w:p>
       <w:pPr>
         <w:pStyle w:val="CommentText"/>
@@ -1002,7 +1023,7 @@
       </w:r>
     </w:p>
   </w:comment>
-  <w:comment w:id="2" w:author="Richard Metzger" w:date="2016-08-17T11:53:00Z" w:initials="RM">
+  <w:comment w:id="4" w:author="Richard Metzger" w:date="2016-08-17T11:53:00Z" w:initials="RM">
     <w:p>
       <w:pPr>
         <w:pStyle w:val="CommentText"/>
@@ -1018,7 +1039,7 @@
       </w:r>
     </w:p>
   </w:comment>
-  <w:comment w:id="3" w:author="Richard Metzger" w:date="2016-08-17T11:57:00Z" w:initials="RM">
+  <w:comment w:id="5" w:author="Richard Metzger" w:date="2016-08-17T11:57:00Z" w:initials="RM">
     <w:p>
       <w:pPr>
         <w:pStyle w:val="CommentText"/>
@@ -1034,7 +1055,7 @@
       </w:r>
     </w:p>
   </w:comment>
-  <w:comment w:id="4" w:author="Richard Metzger" w:date="2016-08-17T12:03:00Z" w:initials="RM">
+  <w:comment w:id="6" w:author="Richard Metzger" w:date="2016-08-17T12:03:00Z" w:initials="RM">
     <w:p>
       <w:pPr>
         <w:pStyle w:val="CommentText"/>
@@ -1054,7 +1075,7 @@
 </file>
 
 <file path=word/commentsExtended.xml><?xml version="1.0" encoding="utf-8"?>
-<w15:commentsEx xmlns:wpc="http://schemas.microsoft.com/office/word/2010/wordprocessingCanvas" xmlns:cx="http://schemas.microsoft.com/office/drawing/2014/chartex" xmlns:cx1="http://schemas.microsoft.com/office/drawing/2015/9/8/chartex" xmlns:cx2="http://schemas.microsoft.com/office/drawing/2015/10/21/chartex" xmlns:mc="http://schemas.openxmlformats.org/markup-compatibility/2006" xmlns:o="urn:schemas-microsoft-com:office:office" xmlns:r="http://schemas.openxmlformats.org/officeDocument/2006/relationships" xmlns:m="http://schemas.openxmlformats.org/officeDocument/2006/math" xmlns:v="urn:schemas-microsoft-com:vml" xmlns:wp14="http://schemas.microsoft.com/office/word/2010/wordprocessingDrawing" xmlns:wp="http://schemas.openxmlformats.org/drawingml/2006/wordprocessingDrawing" xmlns:w10="urn:schemas-microsoft-com:office:word" xmlns:w="http://schemas.openxmlformats.org/wordprocessingml/2006/main" xmlns:w14="http://schemas.microsoft.com/office/word/2010/wordml" xmlns:w15="http://schemas.microsoft.com/office/word/2012/wordml" xmlns:w16se="http://schemas.microsoft.com/office/word/2015/wordml/symex" xmlns:wpg="http://schemas.microsoft.com/office/word/2010/wordprocessingGroup" xmlns:wpi="http://schemas.microsoft.com/office/word/2010/wordprocessingInk" xmlns:wne="http://schemas.microsoft.com/office/word/2006/wordml" xmlns:wps="http://schemas.microsoft.com/office/word/2010/wordprocessingShape" mc:Ignorable="w14 w15 w16se wp14">
+<w15:commentsEx xmlns:wpc="http://schemas.microsoft.com/office/word/2010/wordprocessingCanvas" xmlns:cx="http://schemas.microsoft.com/office/drawing/2014/chartex" xmlns:cx1="http://schemas.microsoft.com/office/drawing/2015/9/8/chartex" xmlns:mc="http://schemas.openxmlformats.org/markup-compatibility/2006" xmlns:o="urn:schemas-microsoft-com:office:office" xmlns:r="http://schemas.openxmlformats.org/officeDocument/2006/relationships" xmlns:m="http://schemas.openxmlformats.org/officeDocument/2006/math" xmlns:v="urn:schemas-microsoft-com:vml" xmlns:wp14="http://schemas.microsoft.com/office/word/2010/wordprocessingDrawing" xmlns:wp="http://schemas.openxmlformats.org/drawingml/2006/wordprocessingDrawing" xmlns:w10="urn:schemas-microsoft-com:office:word" xmlns:w="http://schemas.openxmlformats.org/wordprocessingml/2006/main" xmlns:w14="http://schemas.microsoft.com/office/word/2010/wordml" xmlns:w15="http://schemas.microsoft.com/office/word/2012/wordml" xmlns:w16se="http://schemas.microsoft.com/office/word/2015/wordml/symex" xmlns:wpg="http://schemas.microsoft.com/office/word/2010/wordprocessingGroup" xmlns:wpi="http://schemas.microsoft.com/office/word/2010/wordprocessingInk" xmlns:wne="http://schemas.microsoft.com/office/word/2006/wordml" xmlns:wps="http://schemas.microsoft.com/office/word/2010/wordprocessingShape" mc:Ignorable="w14 w15 w16se wp14">
   <w15:commentEx w15:paraId="2153C553" w15:done="0"/>
   <w15:commentEx w15:paraId="2F593E78" w15:done="0"/>
   <w15:commentEx w15:paraId="6C98D10D" w15:done="0"/>
@@ -1063,7 +1084,7 @@
 </file>
 
 <file path=word/numbering.xml><?xml version="1.0" encoding="utf-8"?>
-<w:numbering xmlns:wpc="http://schemas.microsoft.com/office/word/2010/wordprocessingCanvas" xmlns:cx="http://schemas.microsoft.com/office/drawing/2014/chartex" xmlns:cx1="http://schemas.microsoft.com/office/drawing/2015/9/8/chartex" xmlns:cx2="http://schemas.microsoft.com/office/drawing/2015/10/21/chartex" xmlns:mc="http://schemas.openxmlformats.org/markup-compatibility/2006" xmlns:o="urn:schemas-microsoft-com:office:office" xmlns:r="http://schemas.openxmlformats.org/officeDocument/2006/relationships" xmlns:m="http://schemas.openxmlformats.org/officeDocument/2006/math" xmlns:v="urn:schemas-microsoft-com:vml" xmlns:wp14="http://schemas.microsoft.com/office/word/2010/wordprocessingDrawing" xmlns:wp="http://schemas.openxmlformats.org/drawingml/2006/wordprocessingDrawing" xmlns:w10="urn:schemas-microsoft-com:office:word" xmlns:w="http://schemas.openxmlformats.org/wordprocessingml/2006/main" xmlns:w14="http://schemas.microsoft.com/office/word/2010/wordml" xmlns:w15="http://schemas.microsoft.com/office/word/2012/wordml" xmlns:w16se="http://schemas.microsoft.com/office/word/2015/wordml/symex" xmlns:wpg="http://schemas.microsoft.com/office/word/2010/wordprocessingGroup" xmlns:wpi="http://schemas.microsoft.com/office/word/2010/wordprocessingInk" xmlns:wne="http://schemas.microsoft.com/office/word/2006/wordml" xmlns:wps="http://schemas.microsoft.com/office/word/2010/wordprocessingShape" mc:Ignorable="w14 w15 w16se wp14">
+<w:numbering xmlns:wpc="http://schemas.microsoft.com/office/word/2010/wordprocessingCanvas" xmlns:cx="http://schemas.microsoft.com/office/drawing/2014/chartex" xmlns:cx1="http://schemas.microsoft.com/office/drawing/2015/9/8/chartex" xmlns:mc="http://schemas.openxmlformats.org/markup-compatibility/2006" xmlns:o="urn:schemas-microsoft-com:office:office" xmlns:r="http://schemas.openxmlformats.org/officeDocument/2006/relationships" xmlns:m="http://schemas.openxmlformats.org/officeDocument/2006/math" xmlns:v="urn:schemas-microsoft-com:vml" xmlns:wp14="http://schemas.microsoft.com/office/word/2010/wordprocessingDrawing" xmlns:wp="http://schemas.openxmlformats.org/drawingml/2006/wordprocessingDrawing" xmlns:w10="urn:schemas-microsoft-com:office:word" xmlns:w="http://schemas.openxmlformats.org/wordprocessingml/2006/main" xmlns:w14="http://schemas.microsoft.com/office/word/2010/wordml" xmlns:w15="http://schemas.microsoft.com/office/word/2012/wordml" xmlns:w16se="http://schemas.microsoft.com/office/word/2015/wordml/symex" xmlns:wpg="http://schemas.microsoft.com/office/word/2010/wordprocessingGroup" xmlns:wpi="http://schemas.microsoft.com/office/word/2010/wordprocessingInk" xmlns:wne="http://schemas.microsoft.com/office/word/2006/wordml" xmlns:wps="http://schemas.microsoft.com/office/word/2010/wordprocessingShape" mc:Ignorable="w14 w15 w16se wp14">
   <w:abstractNum w:abstractNumId="0" w15:restartNumberingAfterBreak="0">
     <w:nsid w:val="01D753F9"/>
     <w:multiLevelType w:val="hybridMultilevel"/>
@@ -1183,7 +1204,10 @@
 </file>
 
 <file path=word/people.xml><?xml version="1.0" encoding="utf-8"?>
-<w15:people xmlns:wpc="http://schemas.microsoft.com/office/word/2010/wordprocessingCanvas" xmlns:cx="http://schemas.microsoft.com/office/drawing/2014/chartex" xmlns:cx1="http://schemas.microsoft.com/office/drawing/2015/9/8/chartex" xmlns:cx2="http://schemas.microsoft.com/office/drawing/2015/10/21/chartex" xmlns:mc="http://schemas.openxmlformats.org/markup-compatibility/2006" xmlns:o="urn:schemas-microsoft-com:office:office" xmlns:r="http://schemas.openxmlformats.org/officeDocument/2006/relationships" xmlns:m="http://schemas.openxmlformats.org/officeDocument/2006/math" xmlns:v="urn:schemas-microsoft-com:vml" xmlns:wp14="http://schemas.microsoft.com/office/word/2010/wordprocessingDrawing" xmlns:wp="http://schemas.openxmlformats.org/drawingml/2006/wordprocessingDrawing" xmlns:w10="urn:schemas-microsoft-com:office:word" xmlns:w="http://schemas.openxmlformats.org/wordprocessingml/2006/main" xmlns:w14="http://schemas.microsoft.com/office/word/2010/wordml" xmlns:w15="http://schemas.microsoft.com/office/word/2012/wordml" xmlns:w16se="http://schemas.microsoft.com/office/word/2015/wordml/symex" xmlns:wpg="http://schemas.microsoft.com/office/word/2010/wordprocessingGroup" xmlns:wpi="http://schemas.microsoft.com/office/word/2010/wordprocessingInk" xmlns:wne="http://schemas.microsoft.com/office/word/2006/wordml" xmlns:wps="http://schemas.microsoft.com/office/word/2010/wordprocessingShape" mc:Ignorable="w14 w15 w16se wp14">
+<w15:people xmlns:wpc="http://schemas.microsoft.com/office/word/2010/wordprocessingCanvas" xmlns:cx="http://schemas.microsoft.com/office/drawing/2014/chartex" xmlns:cx1="http://schemas.microsoft.com/office/drawing/2015/9/8/chartex" xmlns:mc="http://schemas.openxmlformats.org/markup-compatibility/2006" xmlns:o="urn:schemas-microsoft-com:office:office" xmlns:r="http://schemas.openxmlformats.org/officeDocument/2006/relationships" xmlns:m="http://schemas.openxmlformats.org/officeDocument/2006/math" xmlns:v="urn:schemas-microsoft-com:vml" xmlns:wp14="http://schemas.microsoft.com/office/word/2010/wordprocessingDrawing" xmlns:wp="http://schemas.openxmlformats.org/drawingml/2006/wordprocessingDrawing" xmlns:w10="urn:schemas-microsoft-com:office:word" xmlns:w="http://schemas.openxmlformats.org/wordprocessingml/2006/main" xmlns:w14="http://schemas.microsoft.com/office/word/2010/wordml" xmlns:w15="http://schemas.microsoft.com/office/word/2012/wordml" xmlns:w16se="http://schemas.microsoft.com/office/word/2015/wordml/symex" xmlns:wpg="http://schemas.microsoft.com/office/word/2010/wordprocessingGroup" xmlns:wpi="http://schemas.microsoft.com/office/word/2010/wordprocessingInk" xmlns:wne="http://schemas.microsoft.com/office/word/2006/wordml" xmlns:wps="http://schemas.microsoft.com/office/word/2010/wordprocessingShape" mc:Ignorable="w14 w15 w16se wp14">
+  <w15:person w15:author="Windows User">
+    <w15:presenceInfo w15:providerId="None" w15:userId="Windows User"/>
+  </w15:person>
   <w15:person w15:author="Richard Metzger">
     <w15:presenceInfo w15:providerId="Windows Live" w15:userId="78fa9518ebf4a65d"/>
   </w15:person>
@@ -1207,7 +1231,7 @@
       </w:pPr>
     </w:pPrDefault>
   </w:docDefaults>
-  <w:latentStyles w:defLockedState="0" w:defUIPriority="99" w:defSemiHidden="0" w:defUnhideWhenUsed="0" w:defQFormat="0" w:count="373">
+  <w:latentStyles w:defLockedState="0" w:defUIPriority="99" w:defSemiHidden="0" w:defUnhideWhenUsed="0" w:defQFormat="0" w:count="371">
     <w:lsdException w:name="Normal" w:uiPriority="0" w:qFormat="1"/>
     <w:lsdException w:name="heading 1" w:uiPriority="9" w:qFormat="1"/>
     <w:lsdException w:name="heading 2" w:semiHidden="1" w:uiPriority="9" w:unhideWhenUsed="1" w:qFormat="1"/>
@@ -1579,8 +1603,6 @@
     <w:lsdException w:name="List Table 5 Dark Accent 6" w:uiPriority="50"/>
     <w:lsdException w:name="List Table 6 Colorful Accent 6" w:uiPriority="51"/>
     <w:lsdException w:name="List Table 7 Colorful Accent 6" w:uiPriority="52"/>
-    <w:lsdException w:name="Mention" w:semiHidden="1" w:unhideWhenUsed="1"/>
-    <w:lsdException w:name="Smart Hyperlink" w:semiHidden="1" w:unhideWhenUsed="1"/>
   </w:latentStyles>
   <w:style w:type="paragraph" w:default="1" w:styleId="Normal">
     <w:name w:val="Normal"/>

</xml_diff>

<commit_message>
Finalizing the replies to referees for the HESS article.
</commit_message>
<xml_diff>
--- a/Moving temporal window - HESS/corrections/5 - Reply to referee 1.docx
+++ b/Moving temporal window - HESS/corrections/5 - Reply to referee 1.docx
@@ -35,14 +35,12 @@
         </w:rPr>
         <w:t xml:space="preserve">First of </w:t>
       </w:r>
-      <w:proofErr w:type="gramStart"/>
-      <w:r>
-        <w:rPr>
-          <w:lang w:val="en-US"/>
-        </w:rPr>
-        <w:t>all</w:t>
-      </w:r>
-      <w:proofErr w:type="gramEnd"/>
+      <w:r>
+        <w:rPr>
+          <w:lang w:val="en-US"/>
+        </w:rPr>
+        <w:t>all,</w:t>
+      </w:r>
       <w:r>
         <w:rPr>
           <w:lang w:val="en-US"/>
@@ -78,7 +76,19 @@
         <w:rPr>
           <w:lang w:val="en-US"/>
         </w:rPr>
-        <w:t xml:space="preserve"> The others are addressed he</w:t>
+        <w:t xml:space="preserve"> </w:t>
+      </w:r>
+      <w:r>
+        <w:rPr>
+          <w:lang w:val="en-US"/>
+        </w:rPr>
+        <w:t>O</w:t>
+      </w:r>
+      <w:r>
+        <w:rPr>
+          <w:lang w:val="en-US"/>
+        </w:rPr>
+        <w:t>thers are addressed he</w:t>
       </w:r>
       <w:r>
         <w:rPr>
@@ -96,7 +106,19 @@
         <w:rPr>
           <w:lang w:val="en-US"/>
         </w:rPr>
-        <w:t>The technical corrections or rephrasing are not discussed here, but will be done.</w:t>
+        <w:t xml:space="preserve">The technical corrections or rephrasing are not discussed here, but will be </w:t>
+      </w:r>
+      <w:r>
+        <w:rPr>
+          <w:lang w:val="en-US"/>
+        </w:rPr>
+        <w:t>performed</w:t>
+      </w:r>
+      <w:r>
+        <w:rPr>
+          <w:lang w:val="en-US"/>
+        </w:rPr>
+        <w:t>.</w:t>
       </w:r>
     </w:p>
     <w:p>
@@ -126,31 +148,25 @@
         <w:rPr>
           <w:lang w:val="en-US"/>
         </w:rPr>
-        <w:t xml:space="preserve"> Additional references will be added. We initially wanted to avoid overloading with literature and to report to 2 other papers covering multiple variation</w:t>
-      </w:r>
-      <w:r>
-        <w:rPr>
-          <w:lang w:val="en-US"/>
-        </w:rPr>
-        <w:t>s</w:t>
-      </w:r>
-      <w:r>
-        <w:rPr>
-          <w:lang w:val="en-US"/>
-        </w:rPr>
-        <w:t xml:space="preserve"> of the analog method</w:t>
-      </w:r>
-      <w:r>
-        <w:rPr>
-          <w:lang w:val="en-US"/>
-        </w:rPr>
-        <w:t>. We will change that and add a more comprehensive literature review in the introduction.</w:t>
-      </w:r>
-      <w:r>
-        <w:rPr>
-          <w:lang w:val="en-US"/>
-        </w:rPr>
-        <w:t xml:space="preserve"> The introduction will thus be rewritten.</w:t>
+        <w:t xml:space="preserve"> Additional references will be added</w:t>
+      </w:r>
+      <w:r>
+        <w:rPr>
+          <w:lang w:val="en-US"/>
+        </w:rPr>
+        <w:t>, and different variations will be presented, instead of relying on another papers to cover the literature review</w:t>
+      </w:r>
+      <w:r>
+        <w:rPr>
+          <w:lang w:val="en-US"/>
+        </w:rPr>
+        <w:t xml:space="preserve">. </w:t>
+      </w:r>
+      <w:r>
+        <w:rPr>
+          <w:lang w:val="en-US"/>
+        </w:rPr>
+        <w:t>The introduction will thus be rewritten.</w:t>
       </w:r>
     </w:p>
     <w:p>
@@ -177,23 +193,7 @@
           <w:i/>
           <w:lang w:val="en-US"/>
         </w:rPr>
-        <w:t xml:space="preserve">The issue discussed in the manuscript goes beyond this “fixed/moving” window issue. It more generally </w:t>
-      </w:r>
-      <w:proofErr w:type="gramStart"/>
-      <w:r>
-        <w:rPr>
-          <w:i/>
-          <w:lang w:val="en-US"/>
-        </w:rPr>
-        <w:t>consider</w:t>
-      </w:r>
-      <w:proofErr w:type="gramEnd"/>
-      <w:r>
-        <w:rPr>
-          <w:i/>
-          <w:lang w:val="en-US"/>
-        </w:rPr>
-        <w:t xml:space="preserve"> influence of the size of the data set (including the length of the archive) on the prediction skill. I am not aware of works that explored this issue but references to those, if any, and associated results have to be presented in the introduction.</w:t>
+        <w:t>The issue discussed in the manuscript goes beyond this “fixed/moving” window issue. It more generally consider influence of the size of the data set (including the length of the archive) on the prediction skill. I am not aware of works that explored this issue but references to those, if any, and associated results have to be presented in the introduction.</w:t>
       </w:r>
       <w:r>
         <w:rPr>
@@ -205,7 +205,31 @@
         <w:rPr>
           <w:lang w:val="en-US"/>
         </w:rPr>
-        <w:t>The issue of the archive length will be more described according to the relevant literature</w:t>
+        <w:t xml:space="preserve">The issue of the archive length will be </w:t>
+      </w:r>
+      <w:r>
+        <w:rPr>
+          <w:lang w:val="en-US"/>
+        </w:rPr>
+        <w:t>better</w:t>
+      </w:r>
+      <w:r>
+        <w:rPr>
+          <w:lang w:val="en-US"/>
+        </w:rPr>
+        <w:t xml:space="preserve"> described</w:t>
+      </w:r>
+      <w:r>
+        <w:rPr>
+          <w:lang w:val="en-US"/>
+        </w:rPr>
+        <w:t>,</w:t>
+      </w:r>
+      <w:r>
+        <w:rPr>
+          <w:lang w:val="en-US"/>
+        </w:rPr>
+        <w:t xml:space="preserve"> according to the relevant literature</w:t>
       </w:r>
       <w:r>
         <w:rPr>
@@ -253,6 +277,12 @@
         </w:rPr>
         <w:t xml:space="preserve"> in the introduction</w:t>
       </w:r>
+      <w:r>
+        <w:rPr>
+          <w:lang w:val="en-US"/>
+        </w:rPr>
+        <w:t>.</w:t>
+      </w:r>
     </w:p>
     <w:p>
       <w:pPr>
@@ -283,13 +313,19 @@
         <w:rPr>
           <w:lang w:val="en-US"/>
         </w:rPr>
-        <w:t>: We don’t k</w:t>
-      </w:r>
-      <w:r>
-        <w:rPr>
-          <w:lang w:val="en-US"/>
-        </w:rPr>
-        <w:t>now other studies that analyze the impact of a 2 or 4 times longer archive. However, we agree that the MTW might not be as performant as a 4 times longer archive</w:t>
+        <w:t xml:space="preserve">: </w:t>
+      </w:r>
+      <w:r>
+        <w:rPr>
+          <w:lang w:val="en-US"/>
+        </w:rPr>
+        <w:t>W</w:t>
+      </w:r>
+      <w:r>
+        <w:rPr>
+          <w:lang w:val="en-US"/>
+        </w:rPr>
+        <w:t>e agree that the MTW might not be as performant as a 4 times longer archive</w:t>
       </w:r>
       <w:r>
         <w:rPr>
@@ -399,38 +435,14 @@
         <w:rPr>
           <w:lang w:val="en-US"/>
         </w:rPr>
-        <w:t xml:space="preserve">when the choice of the predictors or the parameters are improved, leading to a better prediction, the optimal number of analog situations thus decreases. However, when the length of the archive increases, the optimal number of analogs increases too, for a better performance, up to a certain threshold. This has been demonstrated in the PhD of G. </w:t>
-      </w:r>
-      <w:proofErr w:type="spellStart"/>
-      <w:r>
-        <w:rPr>
-          <w:lang w:val="en-US"/>
-        </w:rPr>
-        <w:t>Bontron</w:t>
-      </w:r>
-      <w:proofErr w:type="spellEnd"/>
-      <w:r>
-        <w:rPr>
-          <w:lang w:val="en-US"/>
-        </w:rPr>
-        <w:t xml:space="preserve"> (2004, p. 227)</w:t>
-      </w:r>
-      <w:ins w:id="0" w:author="Windows User" w:date="2016-08-24T11:56:00Z">
-        <w:r>
-          <w:rPr>
-            <w:lang w:val="en-US"/>
-          </w:rPr>
-          <w:t>, and we can also s</w:t>
-        </w:r>
-      </w:ins>
-      <w:ins w:id="1" w:author="Windows User" w:date="2016-08-24T11:57:00Z">
-        <w:r>
-          <w:rPr>
-            <w:lang w:val="en-US"/>
-          </w:rPr>
-          <w:t>ee it in Fig.7 of Hamill et al. (2006)</w:t>
-        </w:r>
-      </w:ins>
+        <w:t>when the choice of the predictors or the parameters are improved, leading to a better prediction, the optimal number of analog situations thus decreases. However, when the length of the archive increases, the optimal number of analogs increases too, for a better performance, up to a certain threshold. This has been demonstrated in the PhD of G. Bontron (2004, p. 227)</w:t>
+      </w:r>
+      <w:r>
+        <w:rPr>
+          <w:lang w:val="en-US"/>
+        </w:rPr>
+        <w:t>, and we can also see it in Fig.7 of Hamill et al. (2006)</w:t>
+      </w:r>
       <w:r>
         <w:rPr>
           <w:lang w:val="en-US"/>
@@ -453,15 +465,7 @@
         <w:rPr>
           <w:lang w:val="en-US"/>
         </w:rPr>
-        <w:t xml:space="preserve">. </w:t>
-      </w:r>
-      <w:bookmarkStart w:id="2" w:name="_GoBack"/>
-      <w:bookmarkEnd w:id="2"/>
-      <w:r>
-        <w:rPr>
-          <w:lang w:val="en-US"/>
-        </w:rPr>
-        <w:t>The MTW enriches the pool of available situations, even though they are not fully independent. We will improve the clarity of this analysis. It is true though that the choice of predictors can be improved and auxiliary predictors are missing. The chosen methods are not the most recent ones, but are benchmarks as they have been used by several studies as a references. A note on that will be added.</w:t>
+        <w:t>. The MTW enriches the pool of available situations, even though they are not fully independent. We will improve the clarity of this analysis. It is true though that the choice of predictors can be improved and auxiliary predictors are missing. The chosen methods are not the most recent ones, but are benchmarks as they have been used by several studies as a references. A note on that will be added.</w:t>
       </w:r>
     </w:p>
     <w:p>
@@ -488,39 +492,7 @@
           <w:i/>
           <w:lang w:val="en-US"/>
         </w:rPr>
-        <w:t xml:space="preserve">Explain both terms of the decomposition. Another well-known decomposition of the CRPSS is that of </w:t>
-      </w:r>
-      <w:proofErr w:type="spellStart"/>
-      <w:r>
-        <w:rPr>
-          <w:i/>
-          <w:lang w:val="en-US"/>
-        </w:rPr>
-        <w:t>Herbasch</w:t>
-      </w:r>
-      <w:proofErr w:type="spellEnd"/>
-      <w:r>
-        <w:rPr>
-          <w:i/>
-          <w:lang w:val="en-US"/>
-        </w:rPr>
-        <w:t xml:space="preserve">. Please mention it also and clarify the advantage of that of </w:t>
-      </w:r>
-      <w:proofErr w:type="spellStart"/>
-      <w:r>
-        <w:rPr>
-          <w:i/>
-          <w:lang w:val="en-US"/>
-        </w:rPr>
-        <w:t>Bontron</w:t>
-      </w:r>
-      <w:proofErr w:type="spellEnd"/>
-      <w:r>
-        <w:rPr>
-          <w:i/>
-          <w:lang w:val="en-US"/>
-        </w:rPr>
-        <w:t>. It is not clear at this stage.</w:t>
+        <w:t>Explain both terms of the decomposition. Another well-known decomposition of the CRPSS is that of Herbasch. Please mention it also and clarify the advantage of that of Bontron. It is not clear at this stage.</w:t>
       </w:r>
       <w:r>
         <w:rPr>
@@ -528,19 +500,11 @@
         </w:rPr>
         <w:br/>
       </w:r>
-      <w:commentRangeStart w:id="3"/>
-      <w:r>
-        <w:rPr>
-          <w:lang w:val="en-US"/>
-        </w:rPr>
-        <w:t>…</w:t>
-      </w:r>
-      <w:commentRangeEnd w:id="3"/>
-      <w:r>
-        <w:rPr>
-          <w:rStyle w:val="CommentReference"/>
-        </w:rPr>
-        <w:commentReference w:id="3"/>
+      <w:r>
+        <w:rPr>
+          <w:lang w:val="en-US"/>
+        </w:rPr>
+        <w:t>We will remove the analysis of the sharpness and accuracy, as it brings unneeded complexity without being very instructive.</w:t>
       </w:r>
     </w:p>
     <w:p>
@@ -564,27 +528,50 @@
       </w:pPr>
       <w:r>
         <w:rPr>
-          <w:lang w:val="en-US"/>
-        </w:rPr>
-        <w:t>conventional notation for the CRPS score</w:t>
-      </w:r>
-      <w:r>
-        <w:rPr>
-          <w:lang w:val="en-US"/>
-        </w:rPr>
-        <w:t>: It is the journal convention</w:t>
-      </w:r>
-      <w:r>
-        <w:rPr>
+          <w:i/>
+          <w:lang w:val="en-US"/>
+        </w:rPr>
+        <w:lastRenderedPageBreak/>
+        <w:t>Why using a non conventional notation for the CRPS score. Please use the classical</w:t>
+      </w:r>
+      <w:r>
+        <w:rPr>
+          <w:i/>
           <w:lang w:val="en-US"/>
         </w:rPr>
         <w:t xml:space="preserve"> </w:t>
       </w:r>
       <w:r>
         <w:rPr>
-          <w:lang w:val="en-US"/>
-        </w:rPr>
-        <w:t>(</w:t>
+          <w:i/>
+          <w:lang w:val="en-US"/>
+        </w:rPr>
+        <w:t>one (CRPSS) or justify</w:t>
+      </w:r>
+      <w:r>
+        <w:rPr>
+          <w:i/>
+          <w:lang w:val="en-US"/>
+        </w:rPr>
+        <w:br/>
+      </w:r>
+      <w:r>
+        <w:rPr>
+          <w:lang w:val="en-US"/>
+        </w:rPr>
+        <w:t>It is the journal convention</w:t>
+      </w:r>
+      <w:r>
+        <w:rPr>
+          <w:lang w:val="en-US"/>
+        </w:rPr>
+        <w:t xml:space="preserve"> (</w:t>
+      </w:r>
+      <w:r>
+        <w:rPr>
+          <w:lang w:val="en-US"/>
+        </w:rPr>
+        <w:t>“</w:t>
       </w:r>
       <w:r>
         <w:rPr>
@@ -706,6 +693,16 @@
       </w:r>
       <w:r>
         <w:rPr>
+          <w:rFonts w:ascii="Verdana" w:hAnsi="Verdana"/>
+          <w:sz w:val="18"/>
+          <w:szCs w:val="18"/>
+          <w:shd w:val="clear" w:color="auto" w:fill="FFFFFF"/>
+          <w:lang w:val="en-US"/>
+        </w:rPr>
+        <w:t>”</w:t>
+      </w:r>
+      <w:r>
+        <w:rPr>
           <w:lang w:val="en-US"/>
         </w:rPr>
         <w:t>)</w:t>
@@ -714,31 +711,61 @@
         <w:rPr>
           <w:lang w:val="en-US"/>
         </w:rPr>
-        <w:t xml:space="preserve"> </w:t>
-      </w:r>
-      <w:r>
-        <w:rPr>
-          <w:lang w:val="en-US"/>
-        </w:rPr>
-        <w:t xml:space="preserve">and we were asked to change the notation of the </w:t>
-      </w:r>
-      <w:r>
-        <w:rPr>
-          <w:lang w:val="en-US"/>
-        </w:rPr>
-        <w:t>CRPS</w:t>
-      </w:r>
-      <w:r>
-        <w:rPr>
-          <w:lang w:val="en-US"/>
-        </w:rPr>
-        <w:t xml:space="preserve"> this way. We agree that is an unusual notation for this score…</w:t>
-      </w:r>
-      <w:r>
-        <w:rPr>
-          <w:lang w:val="en-US"/>
-        </w:rPr>
-        <w:t xml:space="preserve"> We are very open to change these notations back if the Editor say so.</w:t>
+        <w:t xml:space="preserve"> and we were asked to change the notation of the CRPS this way. We agree that is an unusual notation for this score…</w:t>
+      </w:r>
+      <w:r>
+        <w:rPr>
+          <w:lang w:val="en-US"/>
+        </w:rPr>
+        <w:t xml:space="preserve"> We are very open to change </w:t>
+      </w:r>
+      <w:r>
+        <w:rPr>
+          <w:lang w:val="en-US"/>
+        </w:rPr>
+        <w:t xml:space="preserve">back </w:t>
+      </w:r>
+      <w:r>
+        <w:rPr>
+          <w:lang w:val="en-US"/>
+        </w:rPr>
+        <w:t>these notations</w:t>
+      </w:r>
+      <w:r>
+        <w:rPr>
+          <w:lang w:val="en-US"/>
+        </w:rPr>
+        <w:t>,</w:t>
+      </w:r>
+      <w:r>
+        <w:rPr>
+          <w:lang w:val="en-US"/>
+        </w:rPr>
+        <w:t xml:space="preserve"> if the </w:t>
+      </w:r>
+      <w:r>
+        <w:rPr>
+          <w:lang w:val="en-US"/>
+        </w:rPr>
+        <w:t>e</w:t>
+      </w:r>
+      <w:r>
+        <w:rPr>
+          <w:lang w:val="en-US"/>
+        </w:rPr>
+        <w:t>ditor say</w:t>
+      </w:r>
+      <w:r>
+        <w:rPr>
+          <w:lang w:val="en-US"/>
+        </w:rPr>
+        <w:t>s</w:t>
+      </w:r>
+      <w:r>
+        <w:rPr>
+          <w:lang w:val="en-US"/>
+        </w:rPr>
+        <w:t xml:space="preserve"> so.</w:t>
       </w:r>
     </w:p>
     <w:p>
@@ -764,7 +791,31 @@
         <w:rPr>
           <w:lang w:val="en-US"/>
         </w:rPr>
-        <w:t>Resolution of the atmospheric reanalysis: it was shown by other studies that the resolution of the reanalysis dataset does not improve significantly the performance of the analogy of the atmospheric circulation. However, a full analysis of this aspect is out of the scope of this publication, and is a topic we are working on right now.</w:t>
+        <w:t xml:space="preserve">Resolution of the atmospheric reanalysis: it was shown by </w:t>
+      </w:r>
+      <w:r>
+        <w:rPr>
+          <w:lang w:val="en-US"/>
+        </w:rPr>
+        <w:t>some</w:t>
+      </w:r>
+      <w:r>
+        <w:rPr>
+          <w:lang w:val="en-US"/>
+        </w:rPr>
+        <w:t xml:space="preserve"> studies that the resolution of the reanalysis dataset does not improve significantly the performance of the analogy of the atmospheric circulation. However, a full analysis of this aspect is out of the scope of this publication, and is a topic we are working on right now.</w:t>
+      </w:r>
+      <w:r>
+        <w:rPr>
+          <w:lang w:val="en-US"/>
+        </w:rPr>
+        <w:t xml:space="preserve"> Nevertheless, </w:t>
+      </w:r>
+      <w:r>
+        <w:rPr>
+          <w:lang w:val="en-US"/>
+        </w:rPr>
+        <w:t>we can make the assumption that it does not alter the fact that we can find better analog situations at different hours of the day.</w:t>
       </w:r>
     </w:p>
     <w:p>
@@ -843,7 +894,13 @@
         <w:rPr>
           <w:lang w:val="en-US"/>
         </w:rPr>
-        <w:t>Yes, that could be a possibility that we can assess. However, even though the link between the dynamism and the precipitation amount is not direct, the interest in analyzing it this way is that it highlights improvements we are directly interested in: a better prediction of high precipitation amounts.</w:t>
+        <w:t>Yes, that could be a possibility. However, even though the link between the dynamism and the precipitation amount is not direct, the interest in analyzing it this way is that it highlights improvements we are directly interested in: a better prediction of high precipitation amounts.</w:t>
+      </w:r>
+      <w:r>
+        <w:rPr>
+          <w:lang w:val="en-US"/>
+        </w:rPr>
+        <w:t xml:space="preserve"> This will be rephrased to focus more on the precipitation thresholds rather than the dynamism of the circulation pattern.</w:t>
       </w:r>
     </w:p>
     <w:p>
@@ -872,19 +929,23 @@
         </w:rPr>
         <w:t xml:space="preserve">Sharpness and accuracy: </w:t>
       </w:r>
-      <w:commentRangeStart w:id="4"/>
-      <w:r>
-        <w:rPr>
-          <w:lang w:val="en-US"/>
-        </w:rPr>
-        <w:t>We will remove the analysis of the sharpness and accuracy, as it brings unneeded complexity without being very instructive.</w:t>
-      </w:r>
-      <w:commentRangeEnd w:id="4"/>
-      <w:r>
-        <w:rPr>
-          <w:rStyle w:val="CommentReference"/>
-        </w:rPr>
-        <w:commentReference w:id="4"/>
+      <w:r>
+        <w:rPr>
+          <w:lang w:val="en-US"/>
+        </w:rPr>
+        <w:t xml:space="preserve">We will remove the analysis of the sharpness and accuracy, as </w:t>
+      </w:r>
+      <w:r>
+        <w:rPr>
+          <w:lang w:val="en-US"/>
+        </w:rPr>
+        <w:t>mentioned previously</w:t>
+      </w:r>
+      <w:r>
+        <w:rPr>
+          <w:lang w:val="en-US"/>
+        </w:rPr>
+        <w:t>.</w:t>
       </w:r>
     </w:p>
     <w:p>
@@ -906,19 +967,11 @@
           <w:lang w:val="en-US"/>
         </w:rPr>
       </w:pPr>
-      <w:commentRangeStart w:id="5"/>
       <w:r>
         <w:rPr>
           <w:lang w:val="en-US"/>
         </w:rPr>
         <w:t>Figure 11: this figure is complex and not very instructive. It will be removed along with the sharpness and accuracy analysis.</w:t>
-      </w:r>
-      <w:commentRangeEnd w:id="5"/>
-      <w:r>
-        <w:rPr>
-          <w:rStyle w:val="CommentReference"/>
-        </w:rPr>
-        <w:commentReference w:id="5"/>
       </w:r>
     </w:p>
     <w:p>
@@ -940,7 +993,6 @@
           <w:lang w:val="en-US"/>
         </w:rPr>
       </w:pPr>
-      <w:commentRangeStart w:id="6"/>
       <w:r>
         <w:rPr>
           <w:lang w:val="en-US"/>
@@ -952,13 +1004,6 @@
           <w:lang w:val="en-US"/>
         </w:rPr>
         <w:t>some unanalyzed data, such as the spatial windows in Tables 3, 4, 7, and 8 in order to group the remaining information. Tables 10 and 11 will also be removed along with the sharpness and accuracy analysis.</w:t>
-      </w:r>
-      <w:commentRangeEnd w:id="6"/>
-      <w:r>
-        <w:rPr>
-          <w:rStyle w:val="CommentReference"/>
-        </w:rPr>
-        <w:commentReference w:id="6"/>
       </w:r>
     </w:p>
     <w:p>
@@ -986,6 +1031,8 @@
         </w:rPr>
         <w:t>The other unmentioned detailed issues will be fixed</w:t>
       </w:r>
+      <w:bookmarkStart w:id="0" w:name="_GoBack"/>
+      <w:bookmarkEnd w:id="0"/>
     </w:p>
     <w:sectPr>
       <w:pgSz w:w="11906" w:h="16838"/>
@@ -995,92 +1042,6 @@
     </w:sectPr>
   </w:body>
 </w:document>
-</file>
-
-<file path=word/comments.xml><?xml version="1.0" encoding="utf-8"?>
-<w:comments xmlns:wpc="http://schemas.microsoft.com/office/word/2010/wordprocessingCanvas" xmlns:cx="http://schemas.microsoft.com/office/drawing/2014/chartex" xmlns:cx1="http://schemas.microsoft.com/office/drawing/2015/9/8/chartex" xmlns:mc="http://schemas.openxmlformats.org/markup-compatibility/2006" xmlns:o="urn:schemas-microsoft-com:office:office" xmlns:r="http://schemas.openxmlformats.org/officeDocument/2006/relationships" xmlns:m="http://schemas.openxmlformats.org/officeDocument/2006/math" xmlns:v="urn:schemas-microsoft-com:vml" xmlns:wp14="http://schemas.microsoft.com/office/word/2010/wordprocessingDrawing" xmlns:wp="http://schemas.openxmlformats.org/drawingml/2006/wordprocessingDrawing" xmlns:w10="urn:schemas-microsoft-com:office:word" xmlns:w="http://schemas.openxmlformats.org/wordprocessingml/2006/main" xmlns:w14="http://schemas.microsoft.com/office/word/2010/wordml" xmlns:w15="http://schemas.microsoft.com/office/word/2012/wordml" xmlns:w16se="http://schemas.microsoft.com/office/word/2015/wordml/symex" xmlns:wpg="http://schemas.microsoft.com/office/word/2010/wordprocessingGroup" xmlns:wpi="http://schemas.microsoft.com/office/word/2010/wordprocessingInk" xmlns:wne="http://schemas.microsoft.com/office/word/2006/wordml" xmlns:wps="http://schemas.microsoft.com/office/word/2010/wordprocessingShape" mc:Ignorable="w14 w15 w16se wp14">
-  <w:comment w:id="3" w:author="Richard Metzger" w:date="2016-08-17T11:23:00Z" w:initials="RM">
-    <w:p>
-      <w:pPr>
-        <w:pStyle w:val="CommentText"/>
-      </w:pPr>
-      <w:r>
-        <w:rPr>
-          <w:rStyle w:val="CommentReference"/>
-        </w:rPr>
-        <w:annotationRef/>
-      </w:r>
-      <w:r>
-        <w:t>Charles, est-ce que vous avez une réponse à ça ?</w:t>
-      </w:r>
-    </w:p>
-    <w:p>
-      <w:pPr>
-        <w:pStyle w:val="CommentText"/>
-      </w:pPr>
-      <w:r>
-        <w:t>D’un autre côté, je pense peut-être éliminer l’analyse de cette décomposition… voir plus bas.</w:t>
-      </w:r>
-    </w:p>
-  </w:comment>
-  <w:comment w:id="4" w:author="Richard Metzger" w:date="2016-08-17T11:53:00Z" w:initials="RM">
-    <w:p>
-      <w:pPr>
-        <w:pStyle w:val="CommentText"/>
-      </w:pPr>
-      <w:r>
-        <w:rPr>
-          <w:rStyle w:val="CommentReference"/>
-        </w:rPr>
-        <w:annotationRef/>
-      </w:r>
-      <w:r>
-        <w:t>Vous pensez quoi de ça ?</w:t>
-      </w:r>
-    </w:p>
-  </w:comment>
-  <w:comment w:id="5" w:author="Richard Metzger" w:date="2016-08-17T11:57:00Z" w:initials="RM">
-    <w:p>
-      <w:pPr>
-        <w:pStyle w:val="CommentText"/>
-      </w:pPr>
-      <w:r>
-        <w:rPr>
-          <w:rStyle w:val="CommentReference"/>
-        </w:rPr>
-        <w:annotationRef/>
-      </w:r>
-      <w:r>
-        <w:t>OK ?</w:t>
-      </w:r>
-    </w:p>
-  </w:comment>
-  <w:comment w:id="6" w:author="Richard Metzger" w:date="2016-08-17T12:03:00Z" w:initials="RM">
-    <w:p>
-      <w:pPr>
-        <w:pStyle w:val="CommentText"/>
-      </w:pPr>
-      <w:r>
-        <w:rPr>
-          <w:rStyle w:val="CommentReference"/>
-        </w:rPr>
-        <w:annotationRef/>
-      </w:r>
-      <w:r>
-        <w:t>OK ?</w:t>
-      </w:r>
-    </w:p>
-  </w:comment>
-</w:comments>
-</file>
-
-<file path=word/commentsExtended.xml><?xml version="1.0" encoding="utf-8"?>
-<w15:commentsEx xmlns:wpc="http://schemas.microsoft.com/office/word/2010/wordprocessingCanvas" xmlns:cx="http://schemas.microsoft.com/office/drawing/2014/chartex" xmlns:cx1="http://schemas.microsoft.com/office/drawing/2015/9/8/chartex" xmlns:mc="http://schemas.openxmlformats.org/markup-compatibility/2006" xmlns:o="urn:schemas-microsoft-com:office:office" xmlns:r="http://schemas.openxmlformats.org/officeDocument/2006/relationships" xmlns:m="http://schemas.openxmlformats.org/officeDocument/2006/math" xmlns:v="urn:schemas-microsoft-com:vml" xmlns:wp14="http://schemas.microsoft.com/office/word/2010/wordprocessingDrawing" xmlns:wp="http://schemas.openxmlformats.org/drawingml/2006/wordprocessingDrawing" xmlns:w10="urn:schemas-microsoft-com:office:word" xmlns:w="http://schemas.openxmlformats.org/wordprocessingml/2006/main" xmlns:w14="http://schemas.microsoft.com/office/word/2010/wordml" xmlns:w15="http://schemas.microsoft.com/office/word/2012/wordml" xmlns:w16se="http://schemas.microsoft.com/office/word/2015/wordml/symex" xmlns:wpg="http://schemas.microsoft.com/office/word/2010/wordprocessingGroup" xmlns:wpi="http://schemas.microsoft.com/office/word/2010/wordprocessingInk" xmlns:wne="http://schemas.microsoft.com/office/word/2006/wordml" xmlns:wps="http://schemas.microsoft.com/office/word/2010/wordprocessingShape" mc:Ignorable="w14 w15 w16se wp14">
-  <w15:commentEx w15:paraId="2153C553" w15:done="0"/>
-  <w15:commentEx w15:paraId="2F593E78" w15:done="0"/>
-  <w15:commentEx w15:paraId="6C98D10D" w15:done="0"/>
-  <w15:commentEx w15:paraId="020F9B90" w15:done="0"/>
-</w15:commentsEx>
 </file>
 
 <file path=word/numbering.xml><?xml version="1.0" encoding="utf-8"?>
@@ -1201,17 +1162,6 @@
     <w:abstractNumId w:val="0"/>
   </w:num>
 </w:numbering>
-</file>
-
-<file path=word/people.xml><?xml version="1.0" encoding="utf-8"?>
-<w15:people xmlns:wpc="http://schemas.microsoft.com/office/word/2010/wordprocessingCanvas" xmlns:cx="http://schemas.microsoft.com/office/drawing/2014/chartex" xmlns:cx1="http://schemas.microsoft.com/office/drawing/2015/9/8/chartex" xmlns:mc="http://schemas.openxmlformats.org/markup-compatibility/2006" xmlns:o="urn:schemas-microsoft-com:office:office" xmlns:r="http://schemas.openxmlformats.org/officeDocument/2006/relationships" xmlns:m="http://schemas.openxmlformats.org/officeDocument/2006/math" xmlns:v="urn:schemas-microsoft-com:vml" xmlns:wp14="http://schemas.microsoft.com/office/word/2010/wordprocessingDrawing" xmlns:wp="http://schemas.openxmlformats.org/drawingml/2006/wordprocessingDrawing" xmlns:w10="urn:schemas-microsoft-com:office:word" xmlns:w="http://schemas.openxmlformats.org/wordprocessingml/2006/main" xmlns:w14="http://schemas.microsoft.com/office/word/2010/wordml" xmlns:w15="http://schemas.microsoft.com/office/word/2012/wordml" xmlns:w16se="http://schemas.microsoft.com/office/word/2015/wordml/symex" xmlns:wpg="http://schemas.microsoft.com/office/word/2010/wordprocessingGroup" xmlns:wpi="http://schemas.microsoft.com/office/word/2010/wordprocessingInk" xmlns:wne="http://schemas.microsoft.com/office/word/2006/wordml" xmlns:wps="http://schemas.microsoft.com/office/word/2010/wordprocessingShape" mc:Ignorable="w14 w15 w16se wp14">
-  <w15:person w15:author="Windows User">
-    <w15:presenceInfo w15:providerId="None" w15:userId="Windows User"/>
-  </w15:person>
-  <w15:person w15:author="Richard Metzger">
-    <w15:presenceInfo w15:providerId="Windows Live" w15:userId="78fa9518ebf4a65d"/>
-  </w15:person>
-</w15:people>
 </file>
 
 <file path=word/styles.xml><?xml version="1.0" encoding="utf-8"?>

</xml_diff>